<commit_message>
New data-attrib & customer corrections
</commit_message>
<xml_diff>
--- a/media/Jimmy-Vega.docx
+++ b/media/Jimmy-Vega.docx
@@ -119,7 +119,7 @@
             <w:tcBorders>
               <w:top w:val="single" w:sz="4" w:space="0" w:color="FFFFFF" w:themeColor="background1"/>
               <w:left w:val="single" w:sz="4" w:space="0" w:color="FFFFFF" w:themeColor="background1"/>
-              <w:bottom w:val="single" w:sz="4" w:space="0" w:color="FFFFFF" w:themeColor="background1"/>
+              <w:bottom w:val="single" w:sz="4" w:space="0" w:color="BFBFBF" w:themeColor="background1" w:themeShade="BF"/>
               <w:right w:val="single" w:sz="4" w:space="0" w:color="FFFFFF" w:themeColor="background1"/>
             </w:tcBorders>
             <w:vAlign w:val="center"/>
@@ -153,7 +153,7 @@
             <w:tcBorders>
               <w:top w:val="single" w:sz="4" w:space="0" w:color="FFFFFF" w:themeColor="background1"/>
               <w:left w:val="single" w:sz="4" w:space="0" w:color="FFFFFF" w:themeColor="background1"/>
-              <w:bottom w:val="single" w:sz="4" w:space="0" w:color="FFFFFF" w:themeColor="background1"/>
+              <w:bottom w:val="single" w:sz="4" w:space="0" w:color="BFBFBF" w:themeColor="background1" w:themeShade="BF"/>
               <w:right w:val="single" w:sz="4" w:space="0" w:color="FFFFFF" w:themeColor="background1"/>
             </w:tcBorders>
             <w:vAlign w:val="center"/>
@@ -183,7 +183,7 @@
             <w:tcBorders>
               <w:top w:val="single" w:sz="4" w:space="0" w:color="FFFFFF" w:themeColor="background1"/>
               <w:left w:val="single" w:sz="4" w:space="0" w:color="FFFFFF" w:themeColor="background1"/>
-              <w:bottom w:val="single" w:sz="4" w:space="0" w:color="FFFFFF" w:themeColor="background1"/>
+              <w:bottom w:val="single" w:sz="4" w:space="0" w:color="BFBFBF" w:themeColor="background1" w:themeShade="BF"/>
               <w:right w:val="single" w:sz="4" w:space="0" w:color="FFFFFF" w:themeColor="background1"/>
             </w:tcBorders>
             <w:vAlign w:val="center"/>
@@ -217,7 +217,7 @@
             <w:tcBorders>
               <w:top w:val="single" w:sz="4" w:space="0" w:color="FFFFFF" w:themeColor="background1"/>
               <w:left w:val="single" w:sz="4" w:space="0" w:color="FFFFFF" w:themeColor="background1"/>
-              <w:bottom w:val="single" w:sz="4" w:space="0" w:color="FFFFFF" w:themeColor="background1"/>
+              <w:bottom w:val="single" w:sz="4" w:space="0" w:color="BFBFBF" w:themeColor="background1" w:themeShade="BF"/>
               <w:right w:val="single" w:sz="4" w:space="0" w:color="FFFFFF" w:themeColor="background1"/>
             </w:tcBorders>
             <w:vAlign w:val="center"/>
@@ -247,9 +247,9 @@
           <w:tcPr>
             <w:tcW w:w="2620" w:type="dxa"/>
             <w:tcBorders>
-              <w:top w:val="single" w:sz="4" w:space="0" w:color="FFFFFF" w:themeColor="background1"/>
-              <w:left w:val="single" w:sz="4" w:space="0" w:color="FFFFFF" w:themeColor="background1"/>
-              <w:bottom w:val="single" w:sz="4" w:space="0" w:color="FFFFFF" w:themeColor="background1"/>
+              <w:top w:val="single" w:sz="4" w:space="0" w:color="BFBFBF" w:themeColor="background1" w:themeShade="BF"/>
+              <w:left w:val="single" w:sz="4" w:space="0" w:color="FFFFFF" w:themeColor="background1"/>
+              <w:bottom w:val="single" w:sz="4" w:space="0" w:color="BFBFBF" w:themeColor="background1" w:themeShade="BF"/>
               <w:right w:val="single" w:sz="4" w:space="0" w:color="FFFFFF" w:themeColor="background1"/>
             </w:tcBorders>
             <w:vAlign w:val="center"/>
@@ -281,39 +281,39 @@
             <w:tcW w:w="3045" w:type="dxa"/>
             <w:gridSpan w:val="2"/>
             <w:tcBorders>
+              <w:top w:val="single" w:sz="4" w:space="0" w:color="BFBFBF" w:themeColor="background1" w:themeShade="BF"/>
+              <w:left w:val="single" w:sz="4" w:space="0" w:color="FFFFFF" w:themeColor="background1"/>
+              <w:bottom w:val="single" w:sz="4" w:space="0" w:color="BFBFBF" w:themeColor="background1" w:themeShade="BF"/>
+              <w:right w:val="single" w:sz="4" w:space="0" w:color="FFFFFF" w:themeColor="background1"/>
+            </w:tcBorders>
+            <w:vAlign w:val="center"/>
+          </w:tcPr>
+          <w:p>
+            <w:pPr>
+              <w:pStyle w:val="Sinespaciado"/>
+              <w:rPr>
+                <w:rFonts w:ascii="Segoe UI" w:hAnsi="Segoe UI" w:cs="Segoe UI"/>
+                <w:sz w:val="24"/>
+                <w:szCs w:val="24"/>
+              </w:rPr>
+            </w:pPr>
+            <w:r>
+              <w:rPr>
+                <w:rFonts w:ascii="Segoe UI" w:hAnsi="Segoe UI" w:cs="Segoe UI"/>
+                <w:sz w:val="24"/>
+                <w:szCs w:val="24"/>
+              </w:rPr>
+              <w:t>Costarricense</w:t>
+            </w:r>
+          </w:p>
+        </w:tc>
+        <w:tc>
+          <w:tcPr>
+            <w:tcW w:w="2170" w:type="dxa"/>
+            <w:tcBorders>
               <w:top w:val="single" w:sz="4" w:space="0" w:color="FFFFFF" w:themeColor="background1"/>
               <w:left w:val="single" w:sz="4" w:space="0" w:color="FFFFFF" w:themeColor="background1"/>
-              <w:bottom w:val="single" w:sz="4" w:space="0" w:color="FFFFFF" w:themeColor="background1"/>
-              <w:right w:val="single" w:sz="4" w:space="0" w:color="FFFFFF" w:themeColor="background1"/>
-            </w:tcBorders>
-            <w:vAlign w:val="center"/>
-          </w:tcPr>
-          <w:p>
-            <w:pPr>
-              <w:pStyle w:val="Sinespaciado"/>
-              <w:rPr>
-                <w:rFonts w:ascii="Segoe UI" w:hAnsi="Segoe UI" w:cs="Segoe UI"/>
-                <w:sz w:val="24"/>
-                <w:szCs w:val="24"/>
-              </w:rPr>
-            </w:pPr>
-            <w:r>
-              <w:rPr>
-                <w:rFonts w:ascii="Segoe UI" w:hAnsi="Segoe UI" w:cs="Segoe UI"/>
-                <w:sz w:val="24"/>
-                <w:szCs w:val="24"/>
-              </w:rPr>
-              <w:t>Costarricense</w:t>
-            </w:r>
-          </w:p>
-        </w:tc>
-        <w:tc>
-          <w:tcPr>
-            <w:tcW w:w="2170" w:type="dxa"/>
-            <w:tcBorders>
-              <w:top w:val="single" w:sz="4" w:space="0" w:color="FFFFFF" w:themeColor="background1"/>
-              <w:left w:val="single" w:sz="4" w:space="0" w:color="FFFFFF" w:themeColor="background1"/>
-              <w:bottom w:val="single" w:sz="4" w:space="0" w:color="FFFFFF" w:themeColor="background1"/>
+              <w:bottom w:val="single" w:sz="4" w:space="0" w:color="BFBFBF" w:themeColor="background1" w:themeShade="BF"/>
               <w:right w:val="single" w:sz="4" w:space="0" w:color="FFFFFF" w:themeColor="background1"/>
             </w:tcBorders>
             <w:vAlign w:val="center"/>
@@ -347,7 +347,7 @@
             <w:tcBorders>
               <w:top w:val="single" w:sz="4" w:space="0" w:color="FFFFFF" w:themeColor="background1"/>
               <w:left w:val="single" w:sz="4" w:space="0" w:color="FFFFFF" w:themeColor="background1"/>
-              <w:bottom w:val="single" w:sz="4" w:space="0" w:color="FFFFFF" w:themeColor="background1"/>
+              <w:bottom w:val="single" w:sz="4" w:space="0" w:color="BFBFBF" w:themeColor="background1" w:themeShade="BF"/>
               <w:right w:val="single" w:sz="4" w:space="0" w:color="FFFFFF" w:themeColor="background1"/>
             </w:tcBorders>
             <w:vAlign w:val="center"/>
@@ -373,13 +373,16 @@
         </w:tc>
       </w:tr>
       <w:tr>
+        <w:trPr>
+          <w:trHeight w:val="188"/>
+        </w:trPr>
         <w:tc>
           <w:tcPr>
             <w:tcW w:w="2620" w:type="dxa"/>
             <w:tcBorders>
-              <w:top w:val="single" w:sz="4" w:space="0" w:color="FFFFFF" w:themeColor="background1"/>
-              <w:left w:val="single" w:sz="4" w:space="0" w:color="FFFFFF" w:themeColor="background1"/>
-              <w:bottom w:val="single" w:sz="4" w:space="0" w:color="FFFFFF" w:themeColor="background1"/>
+              <w:top w:val="single" w:sz="4" w:space="0" w:color="BFBFBF" w:themeColor="background1" w:themeShade="BF"/>
+              <w:left w:val="single" w:sz="4" w:space="0" w:color="FFFFFF" w:themeColor="background1"/>
+              <w:bottom w:val="single" w:sz="4" w:space="0" w:color="BFBFBF" w:themeColor="background1" w:themeShade="BF"/>
               <w:right w:val="single" w:sz="4" w:space="0" w:color="FFFFFF" w:themeColor="background1"/>
             </w:tcBorders>
             <w:vAlign w:val="center"/>
@@ -411,9 +414,9 @@
             <w:tcW w:w="3045" w:type="dxa"/>
             <w:gridSpan w:val="2"/>
             <w:tcBorders>
-              <w:top w:val="single" w:sz="4" w:space="0" w:color="FFFFFF" w:themeColor="background1"/>
-              <w:left w:val="single" w:sz="4" w:space="0" w:color="FFFFFF" w:themeColor="background1"/>
-              <w:bottom w:val="single" w:sz="4" w:space="0" w:color="FFFFFF" w:themeColor="background1"/>
+              <w:top w:val="single" w:sz="4" w:space="0" w:color="BFBFBF" w:themeColor="background1" w:themeShade="BF"/>
+              <w:left w:val="single" w:sz="4" w:space="0" w:color="FFFFFF" w:themeColor="background1"/>
+              <w:bottom w:val="single" w:sz="4" w:space="0" w:color="BFBFBF" w:themeColor="background1" w:themeShade="BF"/>
               <w:right w:val="single" w:sz="4" w:space="0" w:color="FFFFFF" w:themeColor="background1"/>
             </w:tcBorders>
             <w:vAlign w:val="center"/>
@@ -441,7 +444,7 @@
           <w:tcPr>
             <w:tcW w:w="2170" w:type="dxa"/>
             <w:tcBorders>
-              <w:top w:val="single" w:sz="4" w:space="0" w:color="FFFFFF" w:themeColor="background1"/>
+              <w:top w:val="single" w:sz="4" w:space="0" w:color="BFBFBF" w:themeColor="background1" w:themeShade="BF"/>
               <w:left w:val="single" w:sz="4" w:space="0" w:color="FFFFFF" w:themeColor="background1"/>
               <w:bottom w:val="single" w:sz="4" w:space="0" w:color="FFFFFF" w:themeColor="background1"/>
               <w:right w:val="single" w:sz="4" w:space="0" w:color="FFFFFF" w:themeColor="background1"/>
@@ -466,9 +469,9 @@
             <w:tcW w:w="2955" w:type="dxa"/>
             <w:gridSpan w:val="3"/>
             <w:tcBorders>
-              <w:top w:val="single" w:sz="4" w:space="0" w:color="FFFFFF" w:themeColor="background1"/>
-              <w:left w:val="single" w:sz="4" w:space="0" w:color="FFFFFF" w:themeColor="background1"/>
-              <w:bottom w:val="single" w:sz="4" w:space="0" w:color="FFFFFF" w:themeColor="background1"/>
+              <w:top w:val="single" w:sz="4" w:space="0" w:color="BFBFBF" w:themeColor="background1" w:themeShade="BF"/>
+              <w:left w:val="single" w:sz="4" w:space="0" w:color="FFFFFF" w:themeColor="background1"/>
+              <w:bottom w:val="single" w:sz="4" w:space="0" w:color="BFBFBF" w:themeColor="background1" w:themeShade="BF"/>
               <w:right w:val="single" w:sz="4" w:space="0" w:color="FFFFFF" w:themeColor="background1"/>
             </w:tcBorders>
             <w:vAlign w:val="center"/>
@@ -498,9 +501,9 @@
           <w:tcPr>
             <w:tcW w:w="2620" w:type="dxa"/>
             <w:tcBorders>
-              <w:top w:val="single" w:sz="4" w:space="0" w:color="FFFFFF" w:themeColor="background1"/>
-              <w:left w:val="single" w:sz="4" w:space="0" w:color="FFFFFF" w:themeColor="background1"/>
-              <w:bottom w:val="single" w:sz="4" w:space="0" w:color="FFFFFF" w:themeColor="background1"/>
+              <w:top w:val="single" w:sz="4" w:space="0" w:color="BFBFBF" w:themeColor="background1" w:themeShade="BF"/>
+              <w:left w:val="single" w:sz="4" w:space="0" w:color="FFFFFF" w:themeColor="background1"/>
+              <w:bottom w:val="single" w:sz="4" w:space="0" w:color="BFBFBF" w:themeColor="background1" w:themeShade="BF"/>
               <w:right w:val="single" w:sz="4" w:space="0" w:color="FFFFFF" w:themeColor="background1"/>
             </w:tcBorders>
             <w:vAlign w:val="center"/>
@@ -532,9 +535,9 @@
             <w:tcW w:w="3045" w:type="dxa"/>
             <w:gridSpan w:val="2"/>
             <w:tcBorders>
-              <w:top w:val="single" w:sz="4" w:space="0" w:color="FFFFFF" w:themeColor="background1"/>
-              <w:left w:val="single" w:sz="4" w:space="0" w:color="FFFFFF" w:themeColor="background1"/>
-              <w:bottom w:val="single" w:sz="4" w:space="0" w:color="FFFFFF" w:themeColor="background1"/>
+              <w:top w:val="single" w:sz="4" w:space="0" w:color="BFBFBF" w:themeColor="background1" w:themeShade="BF"/>
+              <w:left w:val="single" w:sz="4" w:space="0" w:color="FFFFFF" w:themeColor="background1"/>
+              <w:bottom w:val="single" w:sz="4" w:space="0" w:color="BFBFBF" w:themeColor="background1" w:themeShade="BF"/>
               <w:right w:val="single" w:sz="4" w:space="0" w:color="FFFFFF" w:themeColor="background1"/>
             </w:tcBorders>
             <w:vAlign w:val="center"/>
@@ -586,7 +589,7 @@
             <w:tcW w:w="2955" w:type="dxa"/>
             <w:gridSpan w:val="3"/>
             <w:tcBorders>
-              <w:top w:val="single" w:sz="4" w:space="0" w:color="FFFFFF" w:themeColor="background1"/>
+              <w:top w:val="single" w:sz="4" w:space="0" w:color="BFBFBF" w:themeColor="background1" w:themeShade="BF"/>
               <w:left w:val="single" w:sz="4" w:space="0" w:color="FFFFFF" w:themeColor="background1"/>
               <w:bottom w:val="single" w:sz="4" w:space="0" w:color="FFFFFF" w:themeColor="background1"/>
               <w:right w:val="single" w:sz="4" w:space="0" w:color="FFFFFF" w:themeColor="background1"/>
@@ -674,7 +677,7 @@
             <w:tcBorders>
               <w:top w:val="single" w:sz="4" w:space="0" w:color="FFFFFF" w:themeColor="background1"/>
               <w:left w:val="single" w:sz="4" w:space="0" w:color="FFFFFF" w:themeColor="background1"/>
-              <w:bottom w:val="single" w:sz="4" w:space="0" w:color="FFFFFF" w:themeColor="background1"/>
+              <w:bottom w:val="single" w:sz="4" w:space="0" w:color="BFBFBF" w:themeColor="background1" w:themeShade="BF"/>
               <w:right w:val="single" w:sz="4" w:space="0" w:color="FFFFFF" w:themeColor="background1"/>
             </w:tcBorders>
             <w:vAlign w:val="center"/>
@@ -708,24 +711,26 @@
             <w:tcBorders>
               <w:top w:val="single" w:sz="4" w:space="0" w:color="FFFFFF" w:themeColor="background1"/>
               <w:left w:val="single" w:sz="4" w:space="0" w:color="FFFFFF" w:themeColor="background1"/>
-              <w:bottom w:val="single" w:sz="4" w:space="0" w:color="FFFFFF" w:themeColor="background1"/>
-              <w:right w:val="single" w:sz="4" w:space="0" w:color="FFFFFF" w:themeColor="background1"/>
-            </w:tcBorders>
-          </w:tcPr>
-          <w:p>
-            <w:pPr>
-              <w:pStyle w:val="Sinespaciado"/>
-              <w:rPr>
-                <w:rFonts w:ascii="Segoe UI" w:hAnsi="Segoe UI" w:cs="Segoe UI"/>
-                <w:sz w:val="24"/>
-                <w:szCs w:val="24"/>
-              </w:rPr>
-            </w:pPr>
-            <w:r>
-              <w:rPr>
-                <w:rFonts w:ascii="Segoe UI" w:hAnsi="Segoe UI" w:cs="Segoe UI"/>
-                <w:sz w:val="24"/>
-                <w:szCs w:val="24"/>
+              <w:bottom w:val="single" w:sz="4" w:space="0" w:color="BFBFBF" w:themeColor="background1" w:themeShade="BF"/>
+              <w:right w:val="single" w:sz="4" w:space="0" w:color="FFFFFF" w:themeColor="background1"/>
+            </w:tcBorders>
+          </w:tcPr>
+          <w:p>
+            <w:pPr>
+              <w:pStyle w:val="Sinespaciado"/>
+              <w:rPr>
+                <w:rFonts w:ascii="Segoe UI" w:hAnsi="Segoe UI" w:cs="Segoe UI"/>
+                <w:sz w:val="24"/>
+                <w:szCs w:val="24"/>
+                <w:lang w:val="en-US"/>
+              </w:rPr>
+            </w:pPr>
+            <w:r>
+              <w:rPr>
+                <w:rFonts w:ascii="Segoe UI" w:hAnsi="Segoe UI" w:cs="Segoe UI"/>
+                <w:sz w:val="24"/>
+                <w:szCs w:val="24"/>
+                <w:lang w:val="en-US"/>
               </w:rPr>
               <w:t>Windows XP</w:t>
             </w:r>
@@ -737,13 +742,15 @@
                 <w:rFonts w:ascii="Segoe UI" w:hAnsi="Segoe UI" w:cs="Segoe UI"/>
                 <w:sz w:val="24"/>
                 <w:szCs w:val="24"/>
-              </w:rPr>
-            </w:pPr>
-            <w:r>
-              <w:rPr>
-                <w:rFonts w:ascii="Segoe UI" w:hAnsi="Segoe UI" w:cs="Segoe UI"/>
-                <w:sz w:val="24"/>
-                <w:szCs w:val="24"/>
+                <w:lang w:val="en-US"/>
+              </w:rPr>
+            </w:pPr>
+            <w:r>
+              <w:rPr>
+                <w:rFonts w:ascii="Segoe UI" w:hAnsi="Segoe UI" w:cs="Segoe UI"/>
+                <w:sz w:val="24"/>
+                <w:szCs w:val="24"/>
+                <w:lang w:val="en-US"/>
               </w:rPr>
               <w:t>Microsoft Office 2003 (Word, Excel, PowerPoint)</w:t>
             </w:r>
@@ -773,7 +780,7 @@
             <w:tcBorders>
               <w:top w:val="single" w:sz="4" w:space="0" w:color="FFFFFF" w:themeColor="background1"/>
               <w:left w:val="single" w:sz="4" w:space="0" w:color="FFFFFF" w:themeColor="background1"/>
-              <w:bottom w:val="single" w:sz="4" w:space="0" w:color="FFFFFF" w:themeColor="background1"/>
+              <w:bottom w:val="single" w:sz="4" w:space="0" w:color="BFBFBF" w:themeColor="background1" w:themeShade="BF"/>
               <w:right w:val="single" w:sz="4" w:space="0" w:color="FFFFFF" w:themeColor="background1"/>
             </w:tcBorders>
             <w:vAlign w:val="center"/>
@@ -806,9 +813,9 @@
             <w:tcW w:w="3771" w:type="dxa"/>
             <w:gridSpan w:val="2"/>
             <w:tcBorders>
-              <w:top w:val="single" w:sz="4" w:space="0" w:color="FFFFFF" w:themeColor="background1"/>
-              <w:left w:val="single" w:sz="4" w:space="0" w:color="FFFFFF" w:themeColor="background1"/>
-              <w:bottom w:val="single" w:sz="4" w:space="0" w:color="FFFFFF" w:themeColor="background1"/>
+              <w:top w:val="single" w:sz="4" w:space="0" w:color="BFBFBF" w:themeColor="background1" w:themeShade="BF"/>
+              <w:left w:val="single" w:sz="4" w:space="0" w:color="FFFFFF" w:themeColor="background1"/>
+              <w:bottom w:val="single" w:sz="4" w:space="0" w:color="BFBFBF" w:themeColor="background1" w:themeShade="BF"/>
               <w:right w:val="single" w:sz="4" w:space="0" w:color="FFFFFF" w:themeColor="background1"/>
             </w:tcBorders>
           </w:tcPr>
@@ -839,9 +846,9 @@
             <w:tcW w:w="5399" w:type="dxa"/>
             <w:gridSpan w:val="4"/>
             <w:tcBorders>
-              <w:top w:val="single" w:sz="4" w:space="0" w:color="FFFFFF" w:themeColor="background1"/>
-              <w:left w:val="single" w:sz="4" w:space="0" w:color="FFFFFF" w:themeColor="background1"/>
-              <w:bottom w:val="single" w:sz="4" w:space="0" w:color="FFFFFF" w:themeColor="background1"/>
+              <w:top w:val="single" w:sz="4" w:space="0" w:color="BFBFBF" w:themeColor="background1" w:themeShade="BF"/>
+              <w:left w:val="single" w:sz="4" w:space="0" w:color="FFFFFF" w:themeColor="background1"/>
+              <w:bottom w:val="single" w:sz="4" w:space="0" w:color="BFBFBF" w:themeColor="background1" w:themeShade="BF"/>
               <w:right w:val="single" w:sz="4" w:space="0" w:color="FFFFFF" w:themeColor="background1"/>
             </w:tcBorders>
             <w:vAlign w:val="center"/>
@@ -869,9 +876,9 @@
           <w:tcPr>
             <w:tcW w:w="1620" w:type="dxa"/>
             <w:tcBorders>
-              <w:top w:val="single" w:sz="4" w:space="0" w:color="FFFFFF" w:themeColor="background1"/>
-              <w:left w:val="single" w:sz="4" w:space="0" w:color="FFFFFF" w:themeColor="background1"/>
-              <w:bottom w:val="single" w:sz="4" w:space="0" w:color="FFFFFF" w:themeColor="background1"/>
+              <w:top w:val="single" w:sz="4" w:space="0" w:color="BFBFBF" w:themeColor="background1" w:themeShade="BF"/>
+              <w:left w:val="single" w:sz="4" w:space="0" w:color="FFFFFF" w:themeColor="background1"/>
+              <w:bottom w:val="single" w:sz="4" w:space="0" w:color="BFBFBF" w:themeColor="background1" w:themeShade="BF"/>
               <w:right w:val="single" w:sz="4" w:space="0" w:color="FFFFFF" w:themeColor="background1"/>
             </w:tcBorders>
             <w:vAlign w:val="center"/>
@@ -904,9 +911,9 @@
             <w:tcW w:w="3771" w:type="dxa"/>
             <w:gridSpan w:val="2"/>
             <w:tcBorders>
-              <w:top w:val="single" w:sz="4" w:space="0" w:color="FFFFFF" w:themeColor="background1"/>
-              <w:left w:val="single" w:sz="4" w:space="0" w:color="FFFFFF" w:themeColor="background1"/>
-              <w:bottom w:val="single" w:sz="4" w:space="0" w:color="FFFFFF" w:themeColor="background1"/>
+              <w:top w:val="single" w:sz="4" w:space="0" w:color="BFBFBF" w:themeColor="background1" w:themeShade="BF"/>
+              <w:left w:val="single" w:sz="4" w:space="0" w:color="FFFFFF" w:themeColor="background1"/>
+              <w:bottom w:val="single" w:sz="4" w:space="0" w:color="BFBFBF" w:themeColor="background1" w:themeShade="BF"/>
               <w:right w:val="single" w:sz="4" w:space="0" w:color="FFFFFF" w:themeColor="background1"/>
             </w:tcBorders>
             <w:vAlign w:val="center"/>
@@ -938,9 +945,9 @@
             <w:tcW w:w="5399" w:type="dxa"/>
             <w:gridSpan w:val="4"/>
             <w:tcBorders>
-              <w:top w:val="single" w:sz="4" w:space="0" w:color="FFFFFF" w:themeColor="background1"/>
-              <w:left w:val="single" w:sz="4" w:space="0" w:color="FFFFFF" w:themeColor="background1"/>
-              <w:bottom w:val="single" w:sz="4" w:space="0" w:color="FFFFFF" w:themeColor="background1"/>
+              <w:top w:val="single" w:sz="4" w:space="0" w:color="BFBFBF" w:themeColor="background1" w:themeShade="BF"/>
+              <w:left w:val="single" w:sz="4" w:space="0" w:color="FFFFFF" w:themeColor="background1"/>
+              <w:bottom w:val="single" w:sz="4" w:space="0" w:color="BFBFBF" w:themeColor="background1" w:themeShade="BF"/>
               <w:right w:val="single" w:sz="4" w:space="0" w:color="FFFFFF" w:themeColor="background1"/>
             </w:tcBorders>
             <w:vAlign w:val="center"/>
@@ -968,9 +975,9 @@
           <w:tcPr>
             <w:tcW w:w="1620" w:type="dxa"/>
             <w:tcBorders>
-              <w:top w:val="single" w:sz="4" w:space="0" w:color="FFFFFF" w:themeColor="background1"/>
-              <w:left w:val="single" w:sz="4" w:space="0" w:color="FFFFFF" w:themeColor="background1"/>
-              <w:bottom w:val="single" w:sz="4" w:space="0" w:color="FFFFFF" w:themeColor="background1"/>
+              <w:top w:val="single" w:sz="4" w:space="0" w:color="BFBFBF" w:themeColor="background1" w:themeShade="BF"/>
+              <w:left w:val="single" w:sz="4" w:space="0" w:color="FFFFFF" w:themeColor="background1"/>
+              <w:bottom w:val="single" w:sz="4" w:space="0" w:color="BFBFBF" w:themeColor="background1" w:themeShade="BF"/>
               <w:right w:val="single" w:sz="4" w:space="0" w:color="FFFFFF" w:themeColor="background1"/>
             </w:tcBorders>
             <w:vAlign w:val="center"/>
@@ -1003,9 +1010,9 @@
             <w:tcW w:w="3771" w:type="dxa"/>
             <w:gridSpan w:val="2"/>
             <w:tcBorders>
-              <w:top w:val="single" w:sz="4" w:space="0" w:color="FFFFFF" w:themeColor="background1"/>
-              <w:left w:val="single" w:sz="4" w:space="0" w:color="FFFFFF" w:themeColor="background1"/>
-              <w:bottom w:val="single" w:sz="4" w:space="0" w:color="FFFFFF" w:themeColor="background1"/>
+              <w:top w:val="single" w:sz="4" w:space="0" w:color="BFBFBF" w:themeColor="background1" w:themeShade="BF"/>
+              <w:left w:val="single" w:sz="4" w:space="0" w:color="FFFFFF" w:themeColor="background1"/>
+              <w:bottom w:val="single" w:sz="4" w:space="0" w:color="BFBFBF" w:themeColor="background1" w:themeShade="BF"/>
               <w:right w:val="single" w:sz="4" w:space="0" w:color="FFFFFF" w:themeColor="background1"/>
             </w:tcBorders>
             <w:vAlign w:val="center"/>
@@ -1037,9 +1044,9 @@
             <w:tcW w:w="5399" w:type="dxa"/>
             <w:gridSpan w:val="4"/>
             <w:tcBorders>
-              <w:top w:val="single" w:sz="4" w:space="0" w:color="FFFFFF" w:themeColor="background1"/>
-              <w:left w:val="single" w:sz="4" w:space="0" w:color="FFFFFF" w:themeColor="background1"/>
-              <w:bottom w:val="single" w:sz="4" w:space="0" w:color="FFFFFF" w:themeColor="background1"/>
+              <w:top w:val="single" w:sz="4" w:space="0" w:color="BFBFBF" w:themeColor="background1" w:themeShade="BF"/>
+              <w:left w:val="single" w:sz="4" w:space="0" w:color="FFFFFF" w:themeColor="background1"/>
+              <w:bottom w:val="single" w:sz="4" w:space="0" w:color="BFBFBF" w:themeColor="background1" w:themeShade="BF"/>
               <w:right w:val="single" w:sz="4" w:space="0" w:color="FFFFFF" w:themeColor="background1"/>
             </w:tcBorders>
             <w:vAlign w:val="center"/>
@@ -1067,9 +1074,9 @@
           <w:tcPr>
             <w:tcW w:w="1620" w:type="dxa"/>
             <w:tcBorders>
-              <w:top w:val="single" w:sz="4" w:space="0" w:color="FFFFFF" w:themeColor="background1"/>
-              <w:left w:val="single" w:sz="4" w:space="0" w:color="FFFFFF" w:themeColor="background1"/>
-              <w:bottom w:val="single" w:sz="4" w:space="0" w:color="FFFFFF" w:themeColor="background1"/>
+              <w:top w:val="single" w:sz="4" w:space="0" w:color="BFBFBF" w:themeColor="background1" w:themeShade="BF"/>
+              <w:left w:val="single" w:sz="4" w:space="0" w:color="FFFFFF" w:themeColor="background1"/>
+              <w:bottom w:val="single" w:sz="4" w:space="0" w:color="BFBFBF" w:themeColor="background1" w:themeShade="BF"/>
               <w:right w:val="single" w:sz="4" w:space="0" w:color="FFFFFF" w:themeColor="background1"/>
             </w:tcBorders>
             <w:vAlign w:val="center"/>
@@ -1102,9 +1109,9 @@
             <w:tcW w:w="3771" w:type="dxa"/>
             <w:gridSpan w:val="2"/>
             <w:tcBorders>
-              <w:top w:val="single" w:sz="4" w:space="0" w:color="FFFFFF" w:themeColor="background1"/>
-              <w:left w:val="single" w:sz="4" w:space="0" w:color="FFFFFF" w:themeColor="background1"/>
-              <w:bottom w:val="single" w:sz="4" w:space="0" w:color="FFFFFF" w:themeColor="background1"/>
+              <w:top w:val="single" w:sz="4" w:space="0" w:color="BFBFBF" w:themeColor="background1" w:themeShade="BF"/>
+              <w:left w:val="single" w:sz="4" w:space="0" w:color="FFFFFF" w:themeColor="background1"/>
+              <w:bottom w:val="single" w:sz="4" w:space="0" w:color="BFBFBF" w:themeColor="background1" w:themeShade="BF"/>
               <w:right w:val="single" w:sz="4" w:space="0" w:color="FFFFFF" w:themeColor="background1"/>
             </w:tcBorders>
             <w:vAlign w:val="center"/>
@@ -1157,9 +1164,9 @@
             <w:tcW w:w="5399" w:type="dxa"/>
             <w:gridSpan w:val="4"/>
             <w:tcBorders>
-              <w:top w:val="single" w:sz="4" w:space="0" w:color="FFFFFF" w:themeColor="background1"/>
-              <w:left w:val="single" w:sz="4" w:space="0" w:color="FFFFFF" w:themeColor="background1"/>
-              <w:bottom w:val="single" w:sz="4" w:space="0" w:color="FFFFFF" w:themeColor="background1"/>
+              <w:top w:val="single" w:sz="4" w:space="0" w:color="BFBFBF" w:themeColor="background1" w:themeShade="BF"/>
+              <w:left w:val="single" w:sz="4" w:space="0" w:color="FFFFFF" w:themeColor="background1"/>
+              <w:bottom w:val="single" w:sz="4" w:space="0" w:color="BFBFBF" w:themeColor="background1" w:themeShade="BF"/>
               <w:right w:val="single" w:sz="4" w:space="0" w:color="FFFFFF" w:themeColor="background1"/>
             </w:tcBorders>
             <w:vAlign w:val="center"/>
@@ -1187,9 +1194,9 @@
           <w:tcPr>
             <w:tcW w:w="1620" w:type="dxa"/>
             <w:tcBorders>
-              <w:top w:val="single" w:sz="4" w:space="0" w:color="FFFFFF" w:themeColor="background1"/>
-              <w:left w:val="single" w:sz="4" w:space="0" w:color="FFFFFF" w:themeColor="background1"/>
-              <w:bottom w:val="single" w:sz="4" w:space="0" w:color="FFFFFF" w:themeColor="background1"/>
+              <w:top w:val="single" w:sz="4" w:space="0" w:color="BFBFBF" w:themeColor="background1" w:themeShade="BF"/>
+              <w:left w:val="single" w:sz="4" w:space="0" w:color="FFFFFF" w:themeColor="background1"/>
+              <w:bottom w:val="single" w:sz="4" w:space="0" w:color="BFBFBF" w:themeColor="background1" w:themeShade="BF"/>
               <w:right w:val="single" w:sz="4" w:space="0" w:color="FFFFFF" w:themeColor="background1"/>
             </w:tcBorders>
             <w:vAlign w:val="center"/>
@@ -1222,7 +1229,7 @@
             <w:tcW w:w="3771" w:type="dxa"/>
             <w:gridSpan w:val="2"/>
             <w:tcBorders>
-              <w:top w:val="single" w:sz="4" w:space="0" w:color="FFFFFF" w:themeColor="background1"/>
+              <w:top w:val="single" w:sz="4" w:space="0" w:color="BFBFBF" w:themeColor="background1" w:themeShade="BF"/>
               <w:left w:val="single" w:sz="4" w:space="0" w:color="FFFFFF" w:themeColor="background1"/>
               <w:bottom w:val="single" w:sz="4" w:space="0" w:color="FFFFFF" w:themeColor="background1"/>
               <w:right w:val="single" w:sz="4" w:space="0" w:color="FFFFFF" w:themeColor="background1"/>
@@ -1256,7 +1263,7 @@
             <w:tcW w:w="5399" w:type="dxa"/>
             <w:gridSpan w:val="4"/>
             <w:tcBorders>
-              <w:top w:val="single" w:sz="4" w:space="0" w:color="FFFFFF" w:themeColor="background1"/>
+              <w:top w:val="single" w:sz="4" w:space="0" w:color="BFBFBF" w:themeColor="background1" w:themeShade="BF"/>
               <w:left w:val="single" w:sz="4" w:space="0" w:color="FFFFFF" w:themeColor="background1"/>
               <w:bottom w:val="single" w:sz="4" w:space="0" w:color="FFFFFF" w:themeColor="background1"/>
               <w:right w:val="single" w:sz="4" w:space="0" w:color="FFFFFF" w:themeColor="background1"/>
@@ -1286,7 +1293,7 @@
           <w:tcPr>
             <w:tcW w:w="1620" w:type="dxa"/>
             <w:tcBorders>
-              <w:top w:val="single" w:sz="4" w:space="0" w:color="FFFFFF" w:themeColor="background1"/>
+              <w:top w:val="single" w:sz="4" w:space="0" w:color="BFBFBF" w:themeColor="background1" w:themeShade="BF"/>
               <w:left w:val="single" w:sz="4" w:space="0" w:color="FFFFFF" w:themeColor="background1"/>
               <w:bottom w:val="single" w:sz="4" w:space="0" w:color="FFFFFF" w:themeColor="background1"/>
               <w:right w:val="single" w:sz="4" w:space="0" w:color="FFFFFF" w:themeColor="background1"/>
@@ -1383,7 +1390,7 @@
             <w:tcBorders>
               <w:top w:val="single" w:sz="4" w:space="0" w:color="FFFFFF" w:themeColor="background1"/>
               <w:left w:val="single" w:sz="4" w:space="0" w:color="FFFFFF" w:themeColor="background1"/>
-              <w:bottom w:val="single" w:sz="4" w:space="0" w:color="FFFFFF" w:themeColor="background1"/>
+              <w:bottom w:val="single" w:sz="4" w:space="0" w:color="BFBFBF" w:themeColor="background1" w:themeShade="BF"/>
               <w:right w:val="single" w:sz="4" w:space="0" w:color="FFFFFF" w:themeColor="background1"/>
             </w:tcBorders>
             <w:vAlign w:val="center"/>
@@ -1447,7 +1454,7 @@
             <w:tcBorders>
               <w:top w:val="single" w:sz="4" w:space="0" w:color="FFFFFF" w:themeColor="background1"/>
               <w:left w:val="single" w:sz="4" w:space="0" w:color="FFFFFF" w:themeColor="background1"/>
-              <w:bottom w:val="single" w:sz="4" w:space="0" w:color="FFFFFF" w:themeColor="background1"/>
+              <w:bottom w:val="single" w:sz="4" w:space="0" w:color="BFBFBF" w:themeColor="background1" w:themeShade="BF"/>
               <w:right w:val="single" w:sz="4" w:space="0" w:color="FFFFFF" w:themeColor="background1"/>
             </w:tcBorders>
             <w:vAlign w:val="center"/>
@@ -1501,7 +1508,6 @@
                 <w:color w:val="000000"/>
                 <w:sz w:val="24"/>
                 <w:szCs w:val="24"/>
-                <w:lang w:val="en-US"/>
               </w:rPr>
             </w:pPr>
             <w:r>
@@ -1510,7 +1516,6 @@
                 <w:color w:val="000000"/>
                 <w:sz w:val="24"/>
                 <w:szCs w:val="24"/>
-                <w:lang w:val="en-US"/>
               </w:rPr>
               <w:t>Supervisor en crianza de aves reproductoras</w:t>
             </w:r>
@@ -1553,7 +1558,6 @@
                 <w:color w:val="000000"/>
                 <w:sz w:val="24"/>
                 <w:szCs w:val="24"/>
-                <w:lang w:val="en-US"/>
               </w:rPr>
             </w:pPr>
             <w:r>
@@ -1562,7 +1566,6 @@
                 <w:color w:val="000000"/>
                 <w:sz w:val="24"/>
                 <w:szCs w:val="24"/>
-                <w:lang w:val="en-US"/>
               </w:rPr>
               <w:t>Asociación Roblealto pro Bienestar del Niño</w:t>
             </w:r>
@@ -1575,7 +1578,7 @@
             <w:tcBorders>
               <w:top w:val="single" w:sz="4" w:space="0" w:color="FFFFFF" w:themeColor="background1"/>
               <w:left w:val="single" w:sz="4" w:space="0" w:color="FFFFFF" w:themeColor="background1"/>
-              <w:bottom w:val="single" w:sz="4" w:space="0" w:color="FFFFFF" w:themeColor="background1"/>
+              <w:bottom w:val="single" w:sz="4" w:space="0" w:color="BFBFBF" w:themeColor="background1" w:themeShade="BF"/>
               <w:right w:val="single" w:sz="4" w:space="0" w:color="FFFFFF" w:themeColor="background1"/>
             </w:tcBorders>
             <w:vAlign w:val="center"/>
@@ -1610,7 +1613,7 @@
           <w:tcPr>
             <w:tcW w:w="2620" w:type="dxa"/>
             <w:tcBorders>
-              <w:top w:val="single" w:sz="4" w:space="0" w:color="FFFFFF" w:themeColor="background1"/>
+              <w:top w:val="single" w:sz="4" w:space="0" w:color="BFBFBF" w:themeColor="background1" w:themeShade="BF"/>
               <w:left w:val="single" w:sz="4" w:space="0" w:color="FFFFFF" w:themeColor="background1"/>
               <w:bottom w:val="single" w:sz="4" w:space="0" w:color="FFFFFF" w:themeColor="background1"/>
               <w:right w:val="single" w:sz="4" w:space="0" w:color="FFFFFF" w:themeColor="background1"/>
@@ -1627,6 +1630,15 @@
                 <w:szCs w:val="24"/>
               </w:rPr>
             </w:pPr>
+            <w:r>
+              <w:rPr>
+                <w:rFonts w:ascii="Segoe UI" w:hAnsi="Segoe UI" w:cs="Segoe UI"/>
+                <w:i/>
+                <w:sz w:val="24"/>
+                <w:szCs w:val="24"/>
+              </w:rPr>
+              <w:t>Montecillos</w:t>
+            </w:r>
           </w:p>
         </w:tc>
         <w:tc>
@@ -1634,7 +1646,7 @@
             <w:tcW w:w="6106" w:type="dxa"/>
             <w:gridSpan w:val="4"/>
             <w:tcBorders>
-              <w:top w:val="single" w:sz="4" w:space="0" w:color="FFFFFF" w:themeColor="background1"/>
+              <w:top w:val="single" w:sz="4" w:space="0" w:color="BFBFBF" w:themeColor="background1" w:themeShade="BF"/>
               <w:left w:val="single" w:sz="4" w:space="0" w:color="FFFFFF" w:themeColor="background1"/>
               <w:bottom w:val="single" w:sz="4" w:space="0" w:color="FFFFFF" w:themeColor="background1"/>
               <w:right w:val="single" w:sz="4" w:space="0" w:color="FFFFFF" w:themeColor="background1"/>
@@ -1651,7 +1663,6 @@
               <w:rPr>
                 <w:rFonts w:ascii="Arial" w:eastAsia="Times New Roman" w:hAnsi="Arial" w:cs="Arial"/>
                 <w:color w:val="000000"/>
-                <w:lang w:val="en-US"/>
               </w:rPr>
             </w:pPr>
             <w:r>
@@ -1660,7 +1671,6 @@
                 <w:color w:val="000000"/>
                 <w:sz w:val="24"/>
                 <w:szCs w:val="24"/>
-                <w:lang w:val="en-US"/>
               </w:rPr>
               <w:t>Vendedor en expendios de carne</w:t>
             </w:r>
@@ -1671,7 +1681,7 @@
             <w:tcW w:w="2064" w:type="dxa"/>
             <w:gridSpan w:val="2"/>
             <w:tcBorders>
-              <w:top w:val="single" w:sz="4" w:space="0" w:color="FFFFFF" w:themeColor="background1"/>
+              <w:top w:val="single" w:sz="4" w:space="0" w:color="BFBFBF" w:themeColor="background1" w:themeShade="BF"/>
               <w:left w:val="single" w:sz="4" w:space="0" w:color="FFFFFF" w:themeColor="background1"/>
               <w:bottom w:val="single" w:sz="4" w:space="0" w:color="FFFFFF" w:themeColor="background1"/>
               <w:right w:val="single" w:sz="4" w:space="0" w:color="FFFFFF" w:themeColor="background1"/>
@@ -1695,7 +1705,25 @@
                 <w:sz w:val="24"/>
                 <w:szCs w:val="24"/>
               </w:rPr>
-              <w:t>2005 - 2016</w:t>
+              <w:t>2005 - 20</w:t>
+            </w:r>
+            <w:r>
+              <w:rPr>
+                <w:rFonts w:ascii="Segoe UI" w:hAnsi="Segoe UI" w:cs="Segoe UI"/>
+                <w:i/>
+                <w:sz w:val="24"/>
+                <w:szCs w:val="24"/>
+              </w:rPr>
+              <w:t>0</w:t>
+            </w:r>
+            <w:r>
+              <w:rPr>
+                <w:rFonts w:ascii="Segoe UI" w:hAnsi="Segoe UI" w:cs="Segoe UI"/>
+                <w:i/>
+                <w:sz w:val="24"/>
+                <w:szCs w:val="24"/>
+              </w:rPr>
+              <w:t>6</w:t>
             </w:r>
           </w:p>
         </w:tc>
@@ -1791,17 +1819,7 @@
                 <w:sz w:val="24"/>
                 <w:szCs w:val="24"/>
               </w:rPr>
-              <w:t>Mi objetivo es aplicar los conocimientos adquiridos en los años de trabajo y estudio, así como mi capacidad de planificación y organización de trabajo, para a</w:t>
-            </w:r>
-            <w:bookmarkStart w:id="0" w:name="_GoBack"/>
-            <w:bookmarkEnd w:id="0"/>
-            <w:r>
-              <w:rPr>
-                <w:rFonts w:ascii="Segoe UI" w:hAnsi="Segoe UI" w:cs="Segoe UI"/>
-                <w:sz w:val="24"/>
-                <w:szCs w:val="24"/>
-              </w:rPr>
-              <w:t>sí dar un aporte positivo a la empresa que coincida con mis valores profesionales de estabilidad y compromiso laboral, y desempeñar plenamente mis capacidades para poder superarme continuamente</w:t>
+              <w:t>Mi objetivo es aplicar los conocimientos adquiridos en los años de trabajo y estudio, así como mi capacidad de planificación y organización de trabajo, para así dar un aporte positivo a la empresa que coincida con mis valores profesionales de estabilidad y compromiso laboral, y desempeñar plenamente mis capacidades para poder superarme continuamente</w:t>
             </w:r>
           </w:p>
         </w:tc>
@@ -1875,7 +1893,7 @@
             <w:tcBorders>
               <w:top w:val="single" w:sz="4" w:space="0" w:color="FFFFFF" w:themeColor="background1"/>
               <w:left w:val="single" w:sz="4" w:space="0" w:color="FFFFFF" w:themeColor="background1"/>
-              <w:bottom w:val="single" w:sz="4" w:space="0" w:color="FFFFFF" w:themeColor="background1"/>
+              <w:bottom w:val="single" w:sz="4" w:space="0" w:color="BFBFBF" w:themeColor="background1" w:themeShade="BF"/>
               <w:right w:val="single" w:sz="4" w:space="0" w:color="FFFFFF" w:themeColor="background1"/>
             </w:tcBorders>
             <w:vAlign w:val="center"/>
@@ -1909,7 +1927,7 @@
             <w:tcBorders>
               <w:top w:val="single" w:sz="4" w:space="0" w:color="FFFFFF" w:themeColor="background1"/>
               <w:left w:val="single" w:sz="4" w:space="0" w:color="FFFFFF" w:themeColor="background1"/>
-              <w:bottom w:val="single" w:sz="4" w:space="0" w:color="FFFFFF" w:themeColor="background1"/>
+              <w:bottom w:val="single" w:sz="4" w:space="0" w:color="BFBFBF" w:themeColor="background1" w:themeShade="BF"/>
               <w:right w:val="single" w:sz="4" w:space="0" w:color="FFFFFF" w:themeColor="background1"/>
             </w:tcBorders>
             <w:vAlign w:val="center"/>
@@ -1940,7 +1958,7 @@
             <w:tcBorders>
               <w:top w:val="single" w:sz="4" w:space="0" w:color="FFFFFF" w:themeColor="background1"/>
               <w:left w:val="single" w:sz="4" w:space="0" w:color="FFFFFF" w:themeColor="background1"/>
-              <w:bottom w:val="single" w:sz="4" w:space="0" w:color="FFFFFF" w:themeColor="background1"/>
+              <w:bottom w:val="single" w:sz="4" w:space="0" w:color="BFBFBF" w:themeColor="background1" w:themeShade="BF"/>
               <w:right w:val="single" w:sz="4" w:space="0" w:color="FFFFFF" w:themeColor="background1"/>
             </w:tcBorders>
             <w:vAlign w:val="center"/>
@@ -1972,9 +1990,9 @@
           <w:tcPr>
             <w:tcW w:w="2620" w:type="dxa"/>
             <w:tcBorders>
-              <w:top w:val="single" w:sz="4" w:space="0" w:color="FFFFFF" w:themeColor="background1"/>
-              <w:left w:val="single" w:sz="4" w:space="0" w:color="FFFFFF" w:themeColor="background1"/>
-              <w:bottom w:val="single" w:sz="4" w:space="0" w:color="FFFFFF" w:themeColor="background1"/>
+              <w:top w:val="single" w:sz="4" w:space="0" w:color="BFBFBF" w:themeColor="background1" w:themeShade="BF"/>
+              <w:left w:val="single" w:sz="4" w:space="0" w:color="FFFFFF" w:themeColor="background1"/>
+              <w:bottom w:val="single" w:sz="4" w:space="0" w:color="BFBFBF" w:themeColor="background1" w:themeShade="BF"/>
               <w:right w:val="single" w:sz="4" w:space="0" w:color="FFFFFF" w:themeColor="background1"/>
             </w:tcBorders>
             <w:vAlign w:val="center"/>
@@ -2006,9 +2024,9 @@
             <w:tcW w:w="6106" w:type="dxa"/>
             <w:gridSpan w:val="4"/>
             <w:tcBorders>
-              <w:top w:val="single" w:sz="4" w:space="0" w:color="FFFFFF" w:themeColor="background1"/>
-              <w:left w:val="single" w:sz="4" w:space="0" w:color="FFFFFF" w:themeColor="background1"/>
-              <w:bottom w:val="single" w:sz="4" w:space="0" w:color="FFFFFF" w:themeColor="background1"/>
+              <w:top w:val="single" w:sz="4" w:space="0" w:color="BFBFBF" w:themeColor="background1" w:themeShade="BF"/>
+              <w:left w:val="single" w:sz="4" w:space="0" w:color="FFFFFF" w:themeColor="background1"/>
+              <w:bottom w:val="single" w:sz="4" w:space="0" w:color="BFBFBF" w:themeColor="background1" w:themeShade="BF"/>
               <w:right w:val="single" w:sz="4" w:space="0" w:color="FFFFFF" w:themeColor="background1"/>
             </w:tcBorders>
             <w:vAlign w:val="center"/>
@@ -2037,9 +2055,9 @@
             <w:tcW w:w="2064" w:type="dxa"/>
             <w:gridSpan w:val="2"/>
             <w:tcBorders>
-              <w:top w:val="single" w:sz="4" w:space="0" w:color="FFFFFF" w:themeColor="background1"/>
-              <w:left w:val="single" w:sz="4" w:space="0" w:color="FFFFFF" w:themeColor="background1"/>
-              <w:bottom w:val="single" w:sz="4" w:space="0" w:color="FFFFFF" w:themeColor="background1"/>
+              <w:top w:val="single" w:sz="4" w:space="0" w:color="BFBFBF" w:themeColor="background1" w:themeShade="BF"/>
+              <w:left w:val="single" w:sz="4" w:space="0" w:color="FFFFFF" w:themeColor="background1"/>
+              <w:bottom w:val="single" w:sz="4" w:space="0" w:color="BFBFBF" w:themeColor="background1" w:themeShade="BF"/>
               <w:right w:val="single" w:sz="4" w:space="0" w:color="FFFFFF" w:themeColor="background1"/>
             </w:tcBorders>
             <w:vAlign w:val="center"/>
@@ -2065,6 +2083,8 @@
             </w:r>
           </w:p>
         </w:tc>
+        <w:bookmarkStart w:id="0" w:name="_GoBack"/>
+        <w:bookmarkEnd w:id="0"/>
       </w:tr>
     </w:tbl>
     <w:p>

</xml_diff>